<commit_message>
Thu 10 Dec 2020 11:23:20 AM KST
</commit_message>
<xml_diff>
--- a/Course Notes/Kali Linux Tutorial for Beginners.docx
+++ b/Course Notes/Kali Linux Tutorial for Beginners.docx
@@ -971,11 +971,7 @@
       </w:pPr>
       <w:r>
         <w:rPr/>
-        <w:t>-</w:t>
-      </w:r>
-      <w:r>
-        <w:rPr/>
-        <w:t>a</w:t>
+        <w:t>-a</w:t>
         <w:tab/>
         <w:t>:</w:t>
         <w:tab/>
@@ -991,11 +987,7 @@
       </w:pPr>
       <w:r>
         <w:rPr/>
-        <w:t>-</w:t>
-      </w:r>
-      <w:r>
-        <w:rPr/>
-        <w:t>n</w:t>
+        <w:t>-n</w:t>
         <w:tab/>
         <w:t>:</w:t>
         <w:tab/>
@@ -1011,11 +1003,7 @@
       </w:pPr>
       <w:r>
         <w:rPr/>
-        <w:t>-</w:t>
-      </w:r>
-      <w:r>
-        <w:rPr/>
-        <w:t>t</w:t>
+        <w:t>-t</w:t>
         <w:tab/>
         <w:t>:</w:t>
         <w:tab/>
@@ -1031,11 +1019,7 @@
       </w:pPr>
       <w:r>
         <w:rPr/>
-        <w:t>-</w:t>
-      </w:r>
-      <w:r>
-        <w:rPr/>
-        <w:t>p</w:t>
+        <w:t>-p</w:t>
         <w:tab/>
         <w:t>:</w:t>
         <w:tab/>
@@ -1051,11 +1035,7 @@
       </w:pPr>
       <w:r>
         <w:rPr/>
-        <w:t>-</w:t>
-      </w:r>
-      <w:r>
-        <w:rPr/>
-        <w:t>u</w:t>
+        <w:t>-u</w:t>
         <w:tab/>
         <w:t>:</w:t>
         <w:tab/>
@@ -1323,11 +1303,7 @@
       </w:pPr>
       <w:r>
         <w:rPr/>
-        <w:t xml:space="preserve">For run in the background, we add the end of command &amp;. But </w:t>
-      </w:r>
-      <w:r>
-        <w:rPr/>
-        <w:t>&amp; is affected the terminal connectivity. If you want to running background not relying on terminal connectivity, use the nohup. Syntax is easy.</w:t>
+        <w:t>For run in the background, we add the end of command &amp;. But &amp; is affected the terminal connectivity. If you want to running background not relying on terminal connectivity, use the nohup. Syntax is easy.</w:t>
       </w:r>
     </w:p>
     <w:p>
@@ -1371,13 +1347,78 @@
     <w:p>
       <w:pPr>
         <w:pStyle w:val="Normal"/>
-        <w:bidi w:val="0"/>
-        <w:jc w:val="left"/>
-        <w:rPr/>
-      </w:pPr>
-      <w:r>
-        <w:rPr/>
+        <w:numPr>
+          <w:ilvl w:val="0"/>
+          <w:numId w:val="11"/>
+        </w:numPr>
+        <w:bidi w:val="0"/>
+        <w:jc w:val="left"/>
+        <w:rPr>
+          <w:sz w:val="28"/>
+          <w:szCs w:val="28"/>
+        </w:rPr>
+      </w:pPr>
+      <w:r>
+        <w:rPr>
+          <w:sz w:val="28"/>
+          <w:szCs w:val="28"/>
+        </w:rPr>
         <w:t>cut</w:t>
+      </w:r>
+    </w:p>
+    <w:p>
+      <w:pPr>
+        <w:pStyle w:val="Normal"/>
+        <w:bidi w:val="0"/>
+        <w:jc w:val="left"/>
+        <w:rPr/>
+      </w:pPr>
+      <w:r>
+        <w:rPr/>
+      </w:r>
+    </w:p>
+    <w:p>
+      <w:pPr>
+        <w:pStyle w:val="Normal"/>
+        <w:bidi w:val="0"/>
+        <w:jc w:val="left"/>
+        <w:rPr/>
+      </w:pPr>
+      <w:r>
+        <w:rPr/>
+      </w:r>
+    </w:p>
+    <w:p>
+      <w:pPr>
+        <w:pStyle w:val="Normal"/>
+        <w:numPr>
+          <w:ilvl w:val="0"/>
+          <w:numId w:val="11"/>
+        </w:numPr>
+        <w:bidi w:val="0"/>
+        <w:jc w:val="left"/>
+        <w:rPr>
+          <w:sz w:val="28"/>
+          <w:szCs w:val="28"/>
+        </w:rPr>
+      </w:pPr>
+      <w:r>
+        <w:rPr>
+          <w:sz w:val="28"/>
+          <w:szCs w:val="28"/>
+        </w:rPr>
+        <w:t>apropos</w:t>
+      </w:r>
+    </w:p>
+    <w:p>
+      <w:pPr>
+        <w:pStyle w:val="Normal"/>
+        <w:bidi w:val="0"/>
+        <w:jc w:val="left"/>
+        <w:rPr/>
+      </w:pPr>
+      <w:r>
+        <w:rPr/>
       </w:r>
     </w:p>
     <w:p>
@@ -2788,6 +2829,143 @@
     </w:lvl>
   </w:abstractNum>
   <w:abstractNum w:abstractNumId="11">
+    <w:lvl w:ilvl="0">
+      <w:start w:val="1"/>
+      <w:numFmt w:val="bullet"/>
+      <w:lvlText w:val=""/>
+      <w:lvlJc w:val="left"/>
+      <w:pPr>
+        <w:tabs>
+          <w:tab w:val="num" w:pos="720"/>
+        </w:tabs>
+        <w:ind w:left="720" w:hanging="360"/>
+      </w:pPr>
+      <w:rPr>
+        <w:rFonts w:ascii="Symbol" w:hAnsi="Symbol" w:cs="Symbol" w:hint="default"/>
+      </w:rPr>
+    </w:lvl>
+    <w:lvl w:ilvl="1">
+      <w:start w:val="1"/>
+      <w:numFmt w:val="bullet"/>
+      <w:lvlText w:val="◦"/>
+      <w:lvlJc w:val="left"/>
+      <w:pPr>
+        <w:tabs>
+          <w:tab w:val="num" w:pos="1080"/>
+        </w:tabs>
+        <w:ind w:left="1080" w:hanging="360"/>
+      </w:pPr>
+      <w:rPr>
+        <w:rFonts w:ascii="OpenSymbol" w:hAnsi="OpenSymbol" w:cs="OpenSymbol" w:hint="default"/>
+      </w:rPr>
+    </w:lvl>
+    <w:lvl w:ilvl="2">
+      <w:start w:val="1"/>
+      <w:numFmt w:val="bullet"/>
+      <w:lvlText w:val="▪"/>
+      <w:lvlJc w:val="left"/>
+      <w:pPr>
+        <w:tabs>
+          <w:tab w:val="num" w:pos="1440"/>
+        </w:tabs>
+        <w:ind w:left="1440" w:hanging="360"/>
+      </w:pPr>
+      <w:rPr>
+        <w:rFonts w:ascii="OpenSymbol" w:hAnsi="OpenSymbol" w:cs="OpenSymbol" w:hint="default"/>
+      </w:rPr>
+    </w:lvl>
+    <w:lvl w:ilvl="3">
+      <w:start w:val="1"/>
+      <w:numFmt w:val="bullet"/>
+      <w:lvlText w:val=""/>
+      <w:lvlJc w:val="left"/>
+      <w:pPr>
+        <w:tabs>
+          <w:tab w:val="num" w:pos="1800"/>
+        </w:tabs>
+        <w:ind w:left="1800" w:hanging="360"/>
+      </w:pPr>
+      <w:rPr>
+        <w:rFonts w:ascii="Symbol" w:hAnsi="Symbol" w:cs="Symbol" w:hint="default"/>
+      </w:rPr>
+    </w:lvl>
+    <w:lvl w:ilvl="4">
+      <w:start w:val="1"/>
+      <w:numFmt w:val="bullet"/>
+      <w:lvlText w:val="◦"/>
+      <w:lvlJc w:val="left"/>
+      <w:pPr>
+        <w:tabs>
+          <w:tab w:val="num" w:pos="2160"/>
+        </w:tabs>
+        <w:ind w:left="2160" w:hanging="360"/>
+      </w:pPr>
+      <w:rPr>
+        <w:rFonts w:ascii="OpenSymbol" w:hAnsi="OpenSymbol" w:cs="OpenSymbol" w:hint="default"/>
+      </w:rPr>
+    </w:lvl>
+    <w:lvl w:ilvl="5">
+      <w:start w:val="1"/>
+      <w:numFmt w:val="bullet"/>
+      <w:lvlText w:val="▪"/>
+      <w:lvlJc w:val="left"/>
+      <w:pPr>
+        <w:tabs>
+          <w:tab w:val="num" w:pos="2520"/>
+        </w:tabs>
+        <w:ind w:left="2520" w:hanging="360"/>
+      </w:pPr>
+      <w:rPr>
+        <w:rFonts w:ascii="OpenSymbol" w:hAnsi="OpenSymbol" w:cs="OpenSymbol" w:hint="default"/>
+      </w:rPr>
+    </w:lvl>
+    <w:lvl w:ilvl="6">
+      <w:start w:val="1"/>
+      <w:numFmt w:val="bullet"/>
+      <w:lvlText w:val=""/>
+      <w:lvlJc w:val="left"/>
+      <w:pPr>
+        <w:tabs>
+          <w:tab w:val="num" w:pos="2880"/>
+        </w:tabs>
+        <w:ind w:left="2880" w:hanging="360"/>
+      </w:pPr>
+      <w:rPr>
+        <w:rFonts w:ascii="Symbol" w:hAnsi="Symbol" w:cs="Symbol" w:hint="default"/>
+      </w:rPr>
+    </w:lvl>
+    <w:lvl w:ilvl="7">
+      <w:start w:val="1"/>
+      <w:numFmt w:val="bullet"/>
+      <w:lvlText w:val="◦"/>
+      <w:lvlJc w:val="left"/>
+      <w:pPr>
+        <w:tabs>
+          <w:tab w:val="num" w:pos="3240"/>
+        </w:tabs>
+        <w:ind w:left="3240" w:hanging="360"/>
+      </w:pPr>
+      <w:rPr>
+        <w:rFonts w:ascii="OpenSymbol" w:hAnsi="OpenSymbol" w:cs="OpenSymbol" w:hint="default"/>
+      </w:rPr>
+    </w:lvl>
+    <w:lvl w:ilvl="8">
+      <w:start w:val="1"/>
+      <w:numFmt w:val="bullet"/>
+      <w:lvlText w:val="▪"/>
+      <w:lvlJc w:val="left"/>
+      <w:pPr>
+        <w:tabs>
+          <w:tab w:val="num" w:pos="3600"/>
+        </w:tabs>
+        <w:ind w:left="3600" w:hanging="360"/>
+      </w:pPr>
+      <w:rPr>
+        <w:rFonts w:ascii="OpenSymbol" w:hAnsi="OpenSymbol" w:cs="OpenSymbol" w:hint="default"/>
+      </w:rPr>
+    </w:lvl>
+  </w:abstractNum>
+  <w:abstractNum w:abstractNumId="12">
     <w:lvl w:ilvl="0">
       <w:start w:val="1"/>
       <w:numFmt w:val="none"/>
@@ -2938,6 +3116,9 @@
   </w:num>
   <w:num w:numId="11">
     <w:abstractNumId w:val="11"/>
+  </w:num>
+  <w:num w:numId="12">
+    <w:abstractNumId w:val="12"/>
   </w:num>
 </w:numbering>
 </file>

</xml_diff>

<commit_message>
Mon 14 Dec 2020 08:42:31 AM KST
</commit_message>
<xml_diff>
--- a/Course Notes/Kali Linux Tutorial for Beginners.docx
+++ b/Course Notes/Kali Linux Tutorial for Beginners.docx
@@ -1441,6 +1441,74 @@
       </w:pPr>
       <w:r>
         <w:rPr/>
+        <w:t xml:space="preserve"> </w:t>
+      </w:r>
+      <w:r>
+        <w:rPr/>
+        <w:t>Target System</w:t>
+      </w:r>
+      <w:r>
+        <w:rPr/>
+        <w:t xml:space="preserve">에서 무언가 스크립트를 다운받아 실행하고 싶다면 </w:t>
+      </w:r>
+      <w:r>
+        <w:rPr/>
+        <w:t>tmp directory</w:t>
+      </w:r>
+      <w:r>
+        <w:rPr/>
+        <w:t>에 설치하는 편이 좋다</w:t>
+      </w:r>
+      <w:r>
+        <w:rPr/>
+        <w:t>. Tmp directory</w:t>
+      </w:r>
+      <w:r>
+        <w:rPr/>
+        <w:t xml:space="preserve">의 경우 어떤 </w:t>
+      </w:r>
+      <w:r>
+        <w:rPr/>
+        <w:t>user</w:t>
+      </w:r>
+      <w:r>
+        <w:rPr/>
+        <w:t>던 다운로드와 파일을 실행할 수 있다</w:t>
+      </w:r>
+      <w:r>
+        <w:rPr/>
+        <w:t>.(</w:t>
+      </w:r>
+      <w:r>
+        <w:rPr/>
+        <w:t>아마도 기본적으로</w:t>
+      </w:r>
+      <w:r>
+        <w:rPr/>
+        <w:t>)</w:t>
+      </w:r>
+    </w:p>
+    <w:p>
+      <w:pPr>
+        <w:pStyle w:val="Normal"/>
+        <w:bidi w:val="0"/>
+        <w:jc w:val="left"/>
+        <w:rPr/>
+      </w:pPr>
+      <w:r>
+        <w:rPr/>
+      </w:r>
+    </w:p>
+    <w:p>
+      <w:pPr>
+        <w:pStyle w:val="Normal"/>
+        <w:bidi w:val="0"/>
+        <w:jc w:val="left"/>
+        <w:rPr/>
+      </w:pPr>
+      <w:r>
+        <w:rPr/>
+        <w:t xml:space="preserve"> </w:t>
       </w:r>
     </w:p>
     <w:sectPr>

</xml_diff>

<commit_message>
Mon 28 Dec 2020 01:47:20 PM KST
</commit_message>
<xml_diff>
--- a/Course Notes/Kali Linux Tutorial for Beginners.docx
+++ b/Course Notes/Kali Linux Tutorial for Beginners.docx
@@ -1375,6 +1375,15 @@
       </w:pPr>
       <w:r>
         <w:rPr/>
+        <w:t xml:space="preserve"> </w:t>
+      </w:r>
+      <w:r>
+        <w:rPr/>
+        <w:t>문자열을 자를 때 사용할 수 있는 명령어로 다양한 옵션과 결합하여 사용이 가능하다</w:t>
+      </w:r>
+      <w:r>
+        <w:rPr/>
+        <w:t>.</w:t>
       </w:r>
     </w:p>
     <w:p>
@@ -1419,32 +1428,57 @@
       </w:pPr>
       <w:r>
         <w:rPr/>
-      </w:r>
-    </w:p>
-    <w:p>
-      <w:pPr>
-        <w:pStyle w:val="Normal"/>
-        <w:bidi w:val="0"/>
-        <w:jc w:val="left"/>
-        <w:rPr/>
-      </w:pPr>
-      <w:r>
-        <w:rPr/>
-      </w:r>
-    </w:p>
-    <w:p>
-      <w:pPr>
-        <w:pStyle w:val="Normal"/>
-        <w:bidi w:val="0"/>
-        <w:jc w:val="left"/>
-        <w:rPr/>
-      </w:pPr>
-      <w:r>
-        <w:rPr/>
         <w:t xml:space="preserve"> </w:t>
       </w:r>
       <w:r>
         <w:rPr/>
+        <w:t>문자열의 내용을 포함하고 있는 명령어를 출력해준다</w:t>
+      </w:r>
+      <w:r>
+        <w:rPr/>
+        <w:t xml:space="preserve">. </w:t>
+      </w:r>
+      <w:r>
+        <w:rPr/>
+        <w:t xml:space="preserve">사용법의 경우 </w:t>
+      </w:r>
+      <w:r>
+        <w:rPr/>
+        <w:t xml:space="preserve">apropos [String] </w:t>
+      </w:r>
+      <w:r>
+        <w:rPr/>
+        <w:t>이다</w:t>
+      </w:r>
+      <w:r>
+        <w:rPr/>
+        <w:t>.</w:t>
+      </w:r>
+    </w:p>
+    <w:p>
+      <w:pPr>
+        <w:pStyle w:val="Normal"/>
+        <w:bidi w:val="0"/>
+        <w:jc w:val="left"/>
+        <w:rPr/>
+      </w:pPr>
+      <w:r>
+        <w:rPr/>
+      </w:r>
+    </w:p>
+    <w:p>
+      <w:pPr>
+        <w:pStyle w:val="Normal"/>
+        <w:bidi w:val="0"/>
+        <w:jc w:val="left"/>
+        <w:rPr/>
+      </w:pPr>
+      <w:r>
+        <w:rPr/>
+        <w:t xml:space="preserve"> </w:t>
+      </w:r>
+      <w:r>
+        <w:rPr/>
         <w:t>Target System</w:t>
       </w:r>
       <w:r>
@@ -1473,7 +1507,7 @@
       </w:r>
       <w:r>
         <w:rPr/>
-        <w:t>던 다운로드와 파일을 실행할 수 있다</w:t>
+        <w:t>든 다운로드와 파일을 실행할 수 있다</w:t>
       </w:r>
       <w:r>
         <w:rPr/>
@@ -1502,6 +1536,39 @@
     <w:p>
       <w:pPr>
         <w:pStyle w:val="Normal"/>
+        <w:numPr>
+          <w:ilvl w:val="0"/>
+          <w:numId w:val="12"/>
+        </w:numPr>
+        <w:bidi w:val="0"/>
+        <w:jc w:val="left"/>
+        <w:rPr>
+          <w:sz w:val="28"/>
+          <w:szCs w:val="28"/>
+        </w:rPr>
+      </w:pPr>
+      <w:r>
+        <w:rPr>
+          <w:sz w:val="28"/>
+          <w:szCs w:val="28"/>
+        </w:rPr>
+        <w:t>Shell</w:t>
+      </w:r>
+    </w:p>
+    <w:p>
+      <w:pPr>
+        <w:pStyle w:val="Normal"/>
+        <w:bidi w:val="0"/>
+        <w:jc w:val="left"/>
+        <w:rPr/>
+      </w:pPr>
+      <w:r>
+        <w:rPr/>
+      </w:r>
+    </w:p>
+    <w:p>
+      <w:pPr>
+        <w:pStyle w:val="Normal"/>
         <w:bidi w:val="0"/>
         <w:jc w:val="left"/>
         <w:rPr/>
@@ -1509,6 +1576,495 @@
       <w:r>
         <w:rPr/>
         <w:t xml:space="preserve"> </w:t>
+      </w:r>
+      <w:r>
+        <w:rPr/>
+        <w:t>bind shell : netcat</w:t>
+      </w:r>
+      <w:r>
+        <w:rPr/>
+        <w:t xml:space="preserve">과 같은 도구를 이용하여 </w:t>
+      </w:r>
+      <w:r>
+        <w:rPr/>
+        <w:t xml:space="preserve">target </w:t>
+      </w:r>
+      <w:r>
+        <w:rPr/>
+        <w:t xml:space="preserve">서버에서 </w:t>
+      </w:r>
+      <w:r>
+        <w:rPr/>
+        <w:t xml:space="preserve">shell </w:t>
+      </w:r>
+      <w:r>
+        <w:rPr/>
+        <w:t xml:space="preserve">접속이 가능하도록 </w:t>
+      </w:r>
+      <w:r>
+        <w:rPr/>
+        <w:t>bind</w:t>
+      </w:r>
+      <w:r>
+        <w:rPr/>
+        <w:t>를 지정한다</w:t>
+      </w:r>
+      <w:r>
+        <w:rPr/>
+        <w:t xml:space="preserve">. </w:t>
+      </w:r>
+      <w:r>
+        <w:rPr/>
+        <w:t xml:space="preserve">그 후 </w:t>
+      </w:r>
+      <w:r>
+        <w:rPr/>
+        <w:t>attacker</w:t>
+      </w:r>
+      <w:r>
+        <w:rPr/>
+        <w:t xml:space="preserve">가 해당 주소로 접속해 </w:t>
+      </w:r>
+      <w:r>
+        <w:rPr/>
+        <w:t>shell</w:t>
+      </w:r>
+      <w:r>
+        <w:rPr/>
+        <w:t>을 획득한다</w:t>
+      </w:r>
+      <w:r>
+        <w:rPr/>
+        <w:t>.</w:t>
+      </w:r>
+    </w:p>
+    <w:p>
+      <w:pPr>
+        <w:pStyle w:val="Normal"/>
+        <w:bidi w:val="0"/>
+        <w:jc w:val="left"/>
+        <w:rPr/>
+      </w:pPr>
+      <w:r>
+        <w:rPr/>
+      </w:r>
+    </w:p>
+    <w:p>
+      <w:pPr>
+        <w:pStyle w:val="Normal"/>
+        <w:bidi w:val="0"/>
+        <w:jc w:val="left"/>
+        <w:rPr/>
+      </w:pPr>
+      <w:r>
+        <w:rPr/>
+        <w:t xml:space="preserve"> </w:t>
+      </w:r>
+      <w:r>
+        <w:rPr/>
+        <w:t>Reverse shell : bind shell</w:t>
+      </w:r>
+      <w:r>
+        <w:rPr/>
+        <w:t xml:space="preserve">과 같이 </w:t>
+      </w:r>
+      <w:r>
+        <w:rPr/>
+        <w:t xml:space="preserve">netcat </w:t>
+      </w:r>
+      <w:r>
+        <w:rPr/>
+        <w:t xml:space="preserve">툴을 이용하여 </w:t>
+      </w:r>
+      <w:r>
+        <w:rPr/>
+        <w:t>shell</w:t>
+      </w:r>
+      <w:r>
+        <w:rPr/>
+        <w:t>을 취득하는 방법이다</w:t>
+      </w:r>
+      <w:r>
+        <w:rPr/>
+        <w:t xml:space="preserve">. </w:t>
+      </w:r>
+      <w:r>
+        <w:rPr/>
+        <w:t xml:space="preserve">그러나 이 경우 </w:t>
+      </w:r>
+      <w:r>
+        <w:rPr/>
+        <w:t>attacker</w:t>
+      </w:r>
+      <w:r>
+        <w:rPr/>
+        <w:t xml:space="preserve">에서 </w:t>
+      </w:r>
+      <w:r>
+        <w:rPr/>
+        <w:t>bind</w:t>
+      </w:r>
+      <w:r>
+        <w:rPr/>
+        <w:t xml:space="preserve">를 하고 </w:t>
+      </w:r>
+      <w:r>
+        <w:rPr/>
+        <w:t xml:space="preserve">target </w:t>
+      </w:r>
+      <w:r>
+        <w:rPr/>
+        <w:t xml:space="preserve">서버에서 </w:t>
+      </w:r>
+      <w:r>
+        <w:rPr/>
+        <w:t>attacker</w:t>
+      </w:r>
+      <w:r>
+        <w:rPr/>
+        <w:t>로 접속하는 방법이다</w:t>
+      </w:r>
+      <w:r>
+        <w:rPr/>
+        <w:t xml:space="preserve">. </w:t>
+      </w:r>
+      <w:r>
+        <w:rPr/>
+        <w:t xml:space="preserve">그러나 </w:t>
+      </w:r>
+      <w:r>
+        <w:rPr/>
+        <w:t xml:space="preserve">shell </w:t>
+      </w:r>
+      <w:r>
+        <w:rPr/>
+        <w:t xml:space="preserve">취득의 경우 </w:t>
+      </w:r>
+      <w:r>
+        <w:rPr/>
+        <w:t>attacker</w:t>
+      </w:r>
+      <w:r>
+        <w:rPr/>
+        <w:t xml:space="preserve">에서 </w:t>
+      </w:r>
+      <w:r>
+        <w:rPr/>
+        <w:t xml:space="preserve">target </w:t>
+      </w:r>
+      <w:r>
+        <w:rPr/>
+        <w:t xml:space="preserve">서버의 </w:t>
+      </w:r>
+      <w:r>
+        <w:rPr/>
+        <w:t>shell</w:t>
+      </w:r>
+      <w:r>
+        <w:rPr/>
+        <w:t>을 취득할 수 있다</w:t>
+      </w:r>
+      <w:r>
+        <w:rPr/>
+        <w:t>.</w:t>
+      </w:r>
+    </w:p>
+    <w:p>
+      <w:pPr>
+        <w:pStyle w:val="Normal"/>
+        <w:bidi w:val="0"/>
+        <w:jc w:val="left"/>
+        <w:rPr/>
+      </w:pPr>
+      <w:r>
+        <w:rPr/>
+      </w:r>
+    </w:p>
+    <w:p>
+      <w:pPr>
+        <w:pStyle w:val="Normal"/>
+        <w:bidi w:val="0"/>
+        <w:jc w:val="left"/>
+        <w:rPr/>
+      </w:pPr>
+      <w:r>
+        <w:rPr/>
+        <w:t xml:space="preserve"> </w:t>
+      </w:r>
+      <w:r>
+        <w:rPr/>
+        <w:t>Bind shell</w:t>
+      </w:r>
+      <w:r>
+        <w:rPr/>
+        <w:t xml:space="preserve">과 </w:t>
+      </w:r>
+      <w:r>
+        <w:rPr/>
+        <w:t>Reverse shell</w:t>
+      </w:r>
+      <w:r>
+        <w:rPr/>
+        <w:t xml:space="preserve">의 가장 큰 동작에서의 차이점은 </w:t>
+      </w:r>
+      <w:r>
+        <w:rPr/>
+        <w:t>bind shell</w:t>
+      </w:r>
+      <w:r>
+        <w:rPr/>
+        <w:t xml:space="preserve">의 경우 설명에서 알 수 있듯이 </w:t>
+      </w:r>
+      <w:r>
+        <w:rPr/>
+        <w:t>target</w:t>
+      </w:r>
+      <w:r>
+        <w:rPr/>
+        <w:t xml:space="preserve">에서 </w:t>
+      </w:r>
+      <w:r>
+        <w:rPr/>
+        <w:t>-e option</w:t>
+      </w:r>
+      <w:r>
+        <w:rPr/>
+        <w:t xml:space="preserve">을 통해 쉘 접속이 가능케 함과 동시에 </w:t>
+      </w:r>
+      <w:r>
+        <w:rPr/>
+        <w:t>port</w:t>
+      </w:r>
+      <w:r>
+        <w:rPr/>
+        <w:t>를 열어주는 반면</w:t>
+      </w:r>
+      <w:r>
+        <w:rPr/>
+        <w:t>, reverse shell</w:t>
+      </w:r>
+      <w:r>
+        <w:rPr/>
+        <w:t xml:space="preserve">의 경우 </w:t>
+      </w:r>
+      <w:r>
+        <w:rPr/>
+        <w:t>attacker</w:t>
+      </w:r>
+      <w:r>
+        <w:rPr/>
+        <w:t xml:space="preserve">에서 </w:t>
+      </w:r>
+      <w:r>
+        <w:rPr/>
+        <w:t>port</w:t>
+      </w:r>
+      <w:r>
+        <w:rPr/>
+        <w:t xml:space="preserve">를 열지만 </w:t>
+      </w:r>
+      <w:r>
+        <w:rPr/>
+        <w:t>-e option</w:t>
+      </w:r>
+      <w:r>
+        <w:rPr/>
+        <w:t xml:space="preserve">을 통해 쉘 사용을 지정하는 것은 </w:t>
+      </w:r>
+      <w:r>
+        <w:rPr/>
+        <w:t>target</w:t>
+      </w:r>
+      <w:r>
+        <w:rPr/>
+        <w:t xml:space="preserve">에서 </w:t>
+      </w:r>
+      <w:r>
+        <w:rPr/>
+        <w:t>attacker</w:t>
+      </w:r>
+      <w:r>
+        <w:rPr/>
+        <w:t>로 연결할 때 사용해준다</w:t>
+      </w:r>
+      <w:r>
+        <w:rPr/>
+        <w:t>.</w:t>
+      </w:r>
+    </w:p>
+    <w:p>
+      <w:pPr>
+        <w:pStyle w:val="Normal"/>
+        <w:bidi w:val="0"/>
+        <w:jc w:val="left"/>
+        <w:rPr/>
+      </w:pPr>
+      <w:r>
+        <w:rPr/>
+      </w:r>
+    </w:p>
+    <w:p>
+      <w:pPr>
+        <w:pStyle w:val="Normal"/>
+        <w:bidi w:val="0"/>
+        <w:jc w:val="left"/>
+        <w:rPr/>
+      </w:pPr>
+      <w:r>
+        <w:rPr/>
+        <w:t xml:space="preserve"> </w:t>
+      </w:r>
+      <w:r>
+        <w:rPr/>
+        <w:t>Reverse shell</w:t>
+      </w:r>
+      <w:r>
+        <w:rPr/>
+        <w:t>의 주요 목적은 방화벽 우회이다</w:t>
+      </w:r>
+      <w:r>
+        <w:rPr/>
+        <w:t xml:space="preserve">. </w:t>
+      </w:r>
+      <w:r>
+        <w:rPr/>
+        <w:t xml:space="preserve">만약 방화벽에서 </w:t>
+      </w:r>
+      <w:r>
+        <w:rPr/>
+        <w:t xml:space="preserve">service port </w:t>
+      </w:r>
+      <w:r>
+        <w:rPr/>
+        <w:t xml:space="preserve">이외의 </w:t>
+      </w:r>
+      <w:r>
+        <w:rPr/>
+        <w:t>port</w:t>
+      </w:r>
+      <w:r>
+        <w:rPr/>
+        <w:t xml:space="preserve">를 차단할 경우 </w:t>
+      </w:r>
+      <w:r>
+        <w:rPr/>
+        <w:t>target</w:t>
+      </w:r>
+      <w:r>
+        <w:rPr/>
+        <w:t xml:space="preserve">에 </w:t>
+      </w:r>
+      <w:r>
+        <w:rPr/>
+        <w:t>port</w:t>
+      </w:r>
+      <w:r>
+        <w:rPr/>
+        <w:t xml:space="preserve">를 열어도 접근할 수 없는데 대부분의 방화벽은 내부에서 외부로 나가는 패킷에 대해서는 차단하지 않는 점을 이용하여 </w:t>
+      </w:r>
+      <w:r>
+        <w:rPr/>
+        <w:t>attacker</w:t>
+      </w:r>
+      <w:r>
+        <w:rPr/>
+        <w:t>로의 연결을 유도하는 것이다</w:t>
+      </w:r>
+      <w:r>
+        <w:rPr/>
+        <w:t>.</w:t>
+      </w:r>
+    </w:p>
+    <w:p>
+      <w:pPr>
+        <w:pStyle w:val="Normal"/>
+        <w:bidi w:val="0"/>
+        <w:jc w:val="left"/>
+        <w:rPr/>
+      </w:pPr>
+      <w:r>
+        <w:rPr/>
+      </w:r>
+    </w:p>
+    <w:p>
+      <w:pPr>
+        <w:pStyle w:val="Normal"/>
+        <w:numPr>
+          <w:ilvl w:val="0"/>
+          <w:numId w:val="13"/>
+        </w:numPr>
+        <w:bidi w:val="0"/>
+        <w:jc w:val="left"/>
+        <w:rPr>
+          <w:sz w:val="28"/>
+          <w:szCs w:val="28"/>
+        </w:rPr>
+      </w:pPr>
+      <w:r>
+        <w:rPr>
+          <w:sz w:val="28"/>
+          <w:szCs w:val="28"/>
+        </w:rPr>
+        <w:t>MSFPC</w:t>
+      </w:r>
+    </w:p>
+    <w:p>
+      <w:pPr>
+        <w:pStyle w:val="Normal"/>
+        <w:bidi w:val="0"/>
+        <w:jc w:val="left"/>
+        <w:rPr/>
+      </w:pPr>
+      <w:r>
+        <w:rPr/>
+      </w:r>
+    </w:p>
+    <w:p>
+      <w:pPr>
+        <w:pStyle w:val="Normal"/>
+        <w:bidi w:val="0"/>
+        <w:jc w:val="left"/>
+        <w:rPr/>
+      </w:pPr>
+      <w:r>
+        <w:rPr/>
+        <w:t xml:space="preserve"> </w:t>
+      </w:r>
+      <w:r>
+        <w:rPr/>
+        <w:t>Metasploit</w:t>
+      </w:r>
+      <w:r>
+        <w:rPr/>
+        <w:t xml:space="preserve">을 사용할 때 자신이 사용하고 싶은 </w:t>
+      </w:r>
+      <w:r>
+        <w:rPr/>
+        <w:t>payload</w:t>
+      </w:r>
+      <w:r>
+        <w:rPr/>
+        <w:t xml:space="preserve">를 </w:t>
+      </w:r>
+      <w:r>
+        <w:rPr/>
+        <w:t xml:space="preserve">custom </w:t>
+      </w:r>
+      <w:r>
+        <w:rPr/>
+        <w:t>할 수 있는 툴이다</w:t>
+      </w:r>
+      <w:r>
+        <w:rPr/>
+        <w:t xml:space="preserve">. CLI </w:t>
+      </w:r>
+      <w:r>
+        <w:rPr/>
+        <w:t>환경으로 구성되어 있다</w:t>
+      </w:r>
+      <w:r>
+        <w:rPr/>
+        <w:t>.</w:t>
       </w:r>
     </w:p>
     <w:sectPr>
@@ -3034,6 +3590,280 @@
     </w:lvl>
   </w:abstractNum>
   <w:abstractNum w:abstractNumId="12">
+    <w:lvl w:ilvl="0">
+      <w:start w:val="1"/>
+      <w:numFmt w:val="bullet"/>
+      <w:lvlText w:val=""/>
+      <w:lvlJc w:val="left"/>
+      <w:pPr>
+        <w:tabs>
+          <w:tab w:val="num" w:pos="787"/>
+        </w:tabs>
+        <w:ind w:left="787" w:hanging="360"/>
+      </w:pPr>
+      <w:rPr>
+        <w:rFonts w:ascii="Symbol" w:hAnsi="Symbol" w:cs="Symbol" w:hint="default"/>
+      </w:rPr>
+    </w:lvl>
+    <w:lvl w:ilvl="1">
+      <w:start w:val="1"/>
+      <w:numFmt w:val="bullet"/>
+      <w:lvlText w:val="◦"/>
+      <w:lvlJc w:val="left"/>
+      <w:pPr>
+        <w:tabs>
+          <w:tab w:val="num" w:pos="1147"/>
+        </w:tabs>
+        <w:ind w:left="1147" w:hanging="360"/>
+      </w:pPr>
+      <w:rPr>
+        <w:rFonts w:ascii="OpenSymbol" w:hAnsi="OpenSymbol" w:cs="OpenSymbol" w:hint="default"/>
+      </w:rPr>
+    </w:lvl>
+    <w:lvl w:ilvl="2">
+      <w:start w:val="1"/>
+      <w:numFmt w:val="bullet"/>
+      <w:lvlText w:val="▪"/>
+      <w:lvlJc w:val="left"/>
+      <w:pPr>
+        <w:tabs>
+          <w:tab w:val="num" w:pos="1507"/>
+        </w:tabs>
+        <w:ind w:left="1507" w:hanging="360"/>
+      </w:pPr>
+      <w:rPr>
+        <w:rFonts w:ascii="OpenSymbol" w:hAnsi="OpenSymbol" w:cs="OpenSymbol" w:hint="default"/>
+      </w:rPr>
+    </w:lvl>
+    <w:lvl w:ilvl="3">
+      <w:start w:val="1"/>
+      <w:numFmt w:val="bullet"/>
+      <w:lvlText w:val=""/>
+      <w:lvlJc w:val="left"/>
+      <w:pPr>
+        <w:tabs>
+          <w:tab w:val="num" w:pos="1867"/>
+        </w:tabs>
+        <w:ind w:left="1867" w:hanging="360"/>
+      </w:pPr>
+      <w:rPr>
+        <w:rFonts w:ascii="Symbol" w:hAnsi="Symbol" w:cs="Symbol" w:hint="default"/>
+      </w:rPr>
+    </w:lvl>
+    <w:lvl w:ilvl="4">
+      <w:start w:val="1"/>
+      <w:numFmt w:val="bullet"/>
+      <w:lvlText w:val="◦"/>
+      <w:lvlJc w:val="left"/>
+      <w:pPr>
+        <w:tabs>
+          <w:tab w:val="num" w:pos="2227"/>
+        </w:tabs>
+        <w:ind w:left="2227" w:hanging="360"/>
+      </w:pPr>
+      <w:rPr>
+        <w:rFonts w:ascii="OpenSymbol" w:hAnsi="OpenSymbol" w:cs="OpenSymbol" w:hint="default"/>
+      </w:rPr>
+    </w:lvl>
+    <w:lvl w:ilvl="5">
+      <w:start w:val="1"/>
+      <w:numFmt w:val="bullet"/>
+      <w:lvlText w:val="▪"/>
+      <w:lvlJc w:val="left"/>
+      <w:pPr>
+        <w:tabs>
+          <w:tab w:val="num" w:pos="2587"/>
+        </w:tabs>
+        <w:ind w:left="2587" w:hanging="360"/>
+      </w:pPr>
+      <w:rPr>
+        <w:rFonts w:ascii="OpenSymbol" w:hAnsi="OpenSymbol" w:cs="OpenSymbol" w:hint="default"/>
+      </w:rPr>
+    </w:lvl>
+    <w:lvl w:ilvl="6">
+      <w:start w:val="1"/>
+      <w:numFmt w:val="bullet"/>
+      <w:lvlText w:val=""/>
+      <w:lvlJc w:val="left"/>
+      <w:pPr>
+        <w:tabs>
+          <w:tab w:val="num" w:pos="2947"/>
+        </w:tabs>
+        <w:ind w:left="2947" w:hanging="360"/>
+      </w:pPr>
+      <w:rPr>
+        <w:rFonts w:ascii="Symbol" w:hAnsi="Symbol" w:cs="Symbol" w:hint="default"/>
+      </w:rPr>
+    </w:lvl>
+    <w:lvl w:ilvl="7">
+      <w:start w:val="1"/>
+      <w:numFmt w:val="bullet"/>
+      <w:lvlText w:val="◦"/>
+      <w:lvlJc w:val="left"/>
+      <w:pPr>
+        <w:tabs>
+          <w:tab w:val="num" w:pos="3307"/>
+        </w:tabs>
+        <w:ind w:left="3307" w:hanging="360"/>
+      </w:pPr>
+      <w:rPr>
+        <w:rFonts w:ascii="OpenSymbol" w:hAnsi="OpenSymbol" w:cs="OpenSymbol" w:hint="default"/>
+      </w:rPr>
+    </w:lvl>
+    <w:lvl w:ilvl="8">
+      <w:start w:val="1"/>
+      <w:numFmt w:val="bullet"/>
+      <w:lvlText w:val="▪"/>
+      <w:lvlJc w:val="left"/>
+      <w:pPr>
+        <w:tabs>
+          <w:tab w:val="num" w:pos="3667"/>
+        </w:tabs>
+        <w:ind w:left="3667" w:hanging="360"/>
+      </w:pPr>
+      <w:rPr>
+        <w:rFonts w:ascii="OpenSymbol" w:hAnsi="OpenSymbol" w:cs="OpenSymbol" w:hint="default"/>
+      </w:rPr>
+    </w:lvl>
+  </w:abstractNum>
+  <w:abstractNum w:abstractNumId="13">
+    <w:lvl w:ilvl="0">
+      <w:start w:val="1"/>
+      <w:numFmt w:val="bullet"/>
+      <w:lvlText w:val=""/>
+      <w:lvlJc w:val="left"/>
+      <w:pPr>
+        <w:tabs>
+          <w:tab w:val="num" w:pos="787"/>
+        </w:tabs>
+        <w:ind w:left="787" w:hanging="360"/>
+      </w:pPr>
+      <w:rPr>
+        <w:rFonts w:ascii="Symbol" w:hAnsi="Symbol" w:cs="Symbol" w:hint="default"/>
+      </w:rPr>
+    </w:lvl>
+    <w:lvl w:ilvl="1">
+      <w:start w:val="1"/>
+      <w:numFmt w:val="bullet"/>
+      <w:lvlText w:val="◦"/>
+      <w:lvlJc w:val="left"/>
+      <w:pPr>
+        <w:tabs>
+          <w:tab w:val="num" w:pos="1147"/>
+        </w:tabs>
+        <w:ind w:left="1147" w:hanging="360"/>
+      </w:pPr>
+      <w:rPr>
+        <w:rFonts w:ascii="OpenSymbol" w:hAnsi="OpenSymbol" w:cs="OpenSymbol" w:hint="default"/>
+      </w:rPr>
+    </w:lvl>
+    <w:lvl w:ilvl="2">
+      <w:start w:val="1"/>
+      <w:numFmt w:val="bullet"/>
+      <w:lvlText w:val="▪"/>
+      <w:lvlJc w:val="left"/>
+      <w:pPr>
+        <w:tabs>
+          <w:tab w:val="num" w:pos="1507"/>
+        </w:tabs>
+        <w:ind w:left="1507" w:hanging="360"/>
+      </w:pPr>
+      <w:rPr>
+        <w:rFonts w:ascii="OpenSymbol" w:hAnsi="OpenSymbol" w:cs="OpenSymbol" w:hint="default"/>
+      </w:rPr>
+    </w:lvl>
+    <w:lvl w:ilvl="3">
+      <w:start w:val="1"/>
+      <w:numFmt w:val="bullet"/>
+      <w:lvlText w:val=""/>
+      <w:lvlJc w:val="left"/>
+      <w:pPr>
+        <w:tabs>
+          <w:tab w:val="num" w:pos="1867"/>
+        </w:tabs>
+        <w:ind w:left="1867" w:hanging="360"/>
+      </w:pPr>
+      <w:rPr>
+        <w:rFonts w:ascii="Symbol" w:hAnsi="Symbol" w:cs="Symbol" w:hint="default"/>
+      </w:rPr>
+    </w:lvl>
+    <w:lvl w:ilvl="4">
+      <w:start w:val="1"/>
+      <w:numFmt w:val="bullet"/>
+      <w:lvlText w:val="◦"/>
+      <w:lvlJc w:val="left"/>
+      <w:pPr>
+        <w:tabs>
+          <w:tab w:val="num" w:pos="2227"/>
+        </w:tabs>
+        <w:ind w:left="2227" w:hanging="360"/>
+      </w:pPr>
+      <w:rPr>
+        <w:rFonts w:ascii="OpenSymbol" w:hAnsi="OpenSymbol" w:cs="OpenSymbol" w:hint="default"/>
+      </w:rPr>
+    </w:lvl>
+    <w:lvl w:ilvl="5">
+      <w:start w:val="1"/>
+      <w:numFmt w:val="bullet"/>
+      <w:lvlText w:val="▪"/>
+      <w:lvlJc w:val="left"/>
+      <w:pPr>
+        <w:tabs>
+          <w:tab w:val="num" w:pos="2587"/>
+        </w:tabs>
+        <w:ind w:left="2587" w:hanging="360"/>
+      </w:pPr>
+      <w:rPr>
+        <w:rFonts w:ascii="OpenSymbol" w:hAnsi="OpenSymbol" w:cs="OpenSymbol" w:hint="default"/>
+      </w:rPr>
+    </w:lvl>
+    <w:lvl w:ilvl="6">
+      <w:start w:val="1"/>
+      <w:numFmt w:val="bullet"/>
+      <w:lvlText w:val=""/>
+      <w:lvlJc w:val="left"/>
+      <w:pPr>
+        <w:tabs>
+          <w:tab w:val="num" w:pos="2947"/>
+        </w:tabs>
+        <w:ind w:left="2947" w:hanging="360"/>
+      </w:pPr>
+      <w:rPr>
+        <w:rFonts w:ascii="Symbol" w:hAnsi="Symbol" w:cs="Symbol" w:hint="default"/>
+      </w:rPr>
+    </w:lvl>
+    <w:lvl w:ilvl="7">
+      <w:start w:val="1"/>
+      <w:numFmt w:val="bullet"/>
+      <w:lvlText w:val="◦"/>
+      <w:lvlJc w:val="left"/>
+      <w:pPr>
+        <w:tabs>
+          <w:tab w:val="num" w:pos="3307"/>
+        </w:tabs>
+        <w:ind w:left="3307" w:hanging="360"/>
+      </w:pPr>
+      <w:rPr>
+        <w:rFonts w:ascii="OpenSymbol" w:hAnsi="OpenSymbol" w:cs="OpenSymbol" w:hint="default"/>
+      </w:rPr>
+    </w:lvl>
+    <w:lvl w:ilvl="8">
+      <w:start w:val="1"/>
+      <w:numFmt w:val="bullet"/>
+      <w:lvlText w:val="▪"/>
+      <w:lvlJc w:val="left"/>
+      <w:pPr>
+        <w:tabs>
+          <w:tab w:val="num" w:pos="3667"/>
+        </w:tabs>
+        <w:ind w:left="3667" w:hanging="360"/>
+      </w:pPr>
+      <w:rPr>
+        <w:rFonts w:ascii="OpenSymbol" w:hAnsi="OpenSymbol" w:cs="OpenSymbol" w:hint="default"/>
+      </w:rPr>
+    </w:lvl>
+  </w:abstractNum>
+  <w:abstractNum w:abstractNumId="14">
     <w:lvl w:ilvl="0">
       <w:start w:val="1"/>
       <w:numFmt w:val="none"/>
@@ -3187,6 +4017,12 @@
   </w:num>
   <w:num w:numId="12">
     <w:abstractNumId w:val="12"/>
+  </w:num>
+  <w:num w:numId="13">
+    <w:abstractNumId w:val="13"/>
+  </w:num>
+  <w:num w:numId="14">
+    <w:abstractNumId w:val="14"/>
   </w:num>
 </w:numbering>
 </file>

</xml_diff>